<commit_message>
Merge der Projekt in ein neues mit Authentifizierung
</commit_message>
<xml_diff>
--- a/To-DO.docx
+++ b/To-DO.docx
@@ -32,7 +32,7 @@
         </w:numPr>
       </w:pPr>
       <w:r>
-        <w:t>Suchleiste</w:t>
+        <w:t>Autorisierung Blogger</w:t>
       </w:r>
     </w:p>
     <w:p>
@@ -44,10 +44,11 @@
         </w:numPr>
       </w:pPr>
       <w:r>
-        <w:t>Autorisierung Blogger</w:t>
-      </w:r>
-      <w:bookmarkStart w:id="0" w:name="_GoBack"/>
-      <w:bookmarkEnd w:id="0"/>
+        <w:t>Seitenbereich</w:t>
+      </w:r>
+      <w:r>
+        <w:t xml:space="preserve"> </w:t>
+      </w:r>
     </w:p>
     <w:p>
       <w:pPr>
@@ -76,7 +77,10 @@
         </w:numPr>
       </w:pPr>
       <w:r>
-        <w:t>Seitenbereich?</w:t>
+        <w:t>Suchleiste</w:t>
+      </w:r>
+      <w:r>
+        <w:t xml:space="preserve"> </w:t>
       </w:r>
     </w:p>
     <w:p>
@@ -88,10 +92,7 @@
         </w:numPr>
       </w:pPr>
       <w:r>
-        <w:t>Tagbox</w:t>
-      </w:r>
-      <w:r>
-        <w:t xml:space="preserve"> (Blog/Themaseiten)</w:t>
+        <w:t>Weiterleitung an Email-Adresse (Kontaktformular)</w:t>
       </w:r>
     </w:p>
     <w:p>
@@ -103,10 +104,7 @@
         </w:numPr>
       </w:pPr>
       <w:r>
-        <w:t>Weiterleitung an Email-Adresse</w:t>
-      </w:r>
-      <w:r>
-        <w:t xml:space="preserve"> (Kontaktformular)</w:t>
+        <w:t>Impressum: wann letzte Aktualisierung? Inhaber Blog, Anschrift/Email/…</w:t>
       </w:r>
     </w:p>
     <w:p>
@@ -118,17 +116,13 @@
         </w:numPr>
       </w:pPr>
       <w:r>
-        <w:t xml:space="preserve">Impressum: </w:t>
-      </w:r>
-      <w:r>
-        <w:t>wann letzte Aktualisierung</w:t>
-      </w:r>
-      <w:r>
-        <w:t>? Inhaber Blog, Anschrift/Email/</w:t>
-      </w:r>
-      <w:r>
-        <w:t>…</w:t>
-      </w:r>
+        <w:t>Tagbox</w:t>
+      </w:r>
+      <w:r>
+        <w:t xml:space="preserve"> (Blog/Themaseiten)</w:t>
+      </w:r>
+      <w:bookmarkStart w:id="0" w:name="_GoBack"/>
+      <w:bookmarkEnd w:id="0"/>
     </w:p>
     <w:sectPr>
       <w:pgSz w:w="11906" w:h="16838"/>

</xml_diff>

<commit_message>
Registrierungsseite entfernen beim Layout, Tagboxen mit Wichtung der Begriffe
</commit_message>
<xml_diff>
--- a/To-DO.docx
+++ b/To-DO.docx
@@ -44,10 +44,7 @@
         </w:numPr>
       </w:pPr>
       <w:r>
-        <w:t>Seitenbereich</w:t>
-      </w:r>
-      <w:r>
-        <w:t xml:space="preserve"> </w:t>
+        <w:t>Bild bei Einträgen???</w:t>
       </w:r>
     </w:p>
     <w:p>
@@ -59,13 +56,16 @@
         </w:numPr>
       </w:pPr>
       <w:r>
-        <w:t>Kalender + Timer (Home</w:t>
-      </w:r>
-      <w:r>
-        <w:t>, Kontakt</w:t>
-      </w:r>
-      <w:r>
-        <w:t>)</w:t>
+        <w:t>Kalender</w:t>
+      </w:r>
+      <w:r>
+        <w:t xml:space="preserve">funktion </w:t>
+      </w:r>
+      <w:r>
+        <w:sym w:font="Wingdings" w:char="F0E0"/>
+      </w:r>
+      <w:r>
+        <w:t xml:space="preserve"> Blogeintrag zu dieser Seite</w:t>
       </w:r>
     </w:p>
     <w:p>
@@ -93,33 +93,6 @@
       </w:pPr>
       <w:r>
         <w:t>Weiterleitung an Email-Adresse (Kontaktformular)</w:t>
-      </w:r>
-    </w:p>
-    <w:p>
-      <w:pPr>
-        <w:pStyle w:val="Listenabsatz"/>
-        <w:numPr>
-          <w:ilvl w:val="0"/>
-          <w:numId w:val="1"/>
-        </w:numPr>
-      </w:pPr>
-      <w:r>
-        <w:t>Impressum: wann letzte Aktualisierung? Inhaber Blog, Anschrift/Email/…</w:t>
-      </w:r>
-    </w:p>
-    <w:p>
-      <w:pPr>
-        <w:pStyle w:val="Listenabsatz"/>
-        <w:numPr>
-          <w:ilvl w:val="0"/>
-          <w:numId w:val="1"/>
-        </w:numPr>
-      </w:pPr>
-      <w:r>
-        <w:t>Tagbox</w:t>
-      </w:r>
-      <w:r>
-        <w:t xml:space="preserve"> (Blog/Themaseiten)</w:t>
       </w:r>
       <w:bookmarkStart w:id="0" w:name="_GoBack"/>
       <w:bookmarkEnd w:id="0"/>

</xml_diff>